<commit_message>
add DeleteAllCharts Sub in AutoDispStrainShare Module
</commit_message>
<xml_diff>
--- a/AutoCalcReportResult.docx
+++ b/AutoCalcReportResult.docx
@@ -13054,7 +13054,7 @@
                 <w:vertAlign w:val="baseline"/>
                 <w:lang w:eastAsia="zh-CN"/>
               </w:rPr>
-              <w:t>0.9</w:t>
+              <w:t>0.87</w:t>
             </w:r>
           </w:p>
         </w:tc>
@@ -13287,7 +13287,7 @@
                 <w:vertAlign w:val="baseline"/>
                 <w:lang w:eastAsia="zh-CN"/>
               </w:rPr>
-              <w:t>0.5</w:t>
+              <w:t>0.47</w:t>
             </w:r>
           </w:p>
         </w:tc>
@@ -13520,7 +13520,7 @@
                 <w:vertAlign w:val="baseline"/>
                 <w:lang w:eastAsia="zh-CN"/>
               </w:rPr>
-              <w:t>0.5</w:t>
+              <w:t>0.51</w:t>
             </w:r>
           </w:p>
         </w:tc>
@@ -13753,7 +13753,7 @@
                 <w:vertAlign w:val="baseline"/>
                 <w:lang w:eastAsia="zh-CN"/>
               </w:rPr>
-              <w:t>0.1</w:t>
+              <w:t>0.11</w:t>
             </w:r>
           </w:p>
         </w:tc>
@@ -13986,7 +13986,7 @@
                 <w:vertAlign w:val="baseline"/>
                 <w:lang w:eastAsia="zh-CN"/>
               </w:rPr>
-              <w:t>0.5</w:t>
+              <w:t>0.52</w:t>
             </w:r>
           </w:p>
         </w:tc>
@@ -14219,7 +14219,7 @@
                 <w:vertAlign w:val="baseline"/>
                 <w:lang w:eastAsia="zh-CN"/>
               </w:rPr>
-              <w:t>0.4</w:t>
+              <w:t>0.39</w:t>
             </w:r>
           </w:p>
         </w:tc>
@@ -14452,7 +14452,7 @@
                 <w:vertAlign w:val="baseline"/>
                 <w:lang w:eastAsia="zh-CN"/>
               </w:rPr>
-              <w:t>0.1</w:t>
+              <w:t>0.08</w:t>
             </w:r>
           </w:p>
         </w:tc>
@@ -14685,7 +14685,7 @@
                 <w:vertAlign w:val="baseline"/>
                 <w:lang w:eastAsia="zh-CN"/>
               </w:rPr>
-              <w:t>0.3</w:t>
+              <w:t>0.29</w:t>
             </w:r>
           </w:p>
         </w:tc>
@@ -14918,7 +14918,7 @@
                 <w:vertAlign w:val="baseline"/>
                 <w:lang w:eastAsia="zh-CN"/>
               </w:rPr>
-              <w:t>0.3</w:t>
+              <w:t>0.31</w:t>
             </w:r>
           </w:p>
         </w:tc>
@@ -15151,7 +15151,7 @@
                 <w:vertAlign w:val="baseline"/>
                 <w:lang w:eastAsia="zh-CN"/>
               </w:rPr>
-              <w:t>0.1</w:t>
+              <w:t>0.09</w:t>
             </w:r>
           </w:p>
         </w:tc>
@@ -15384,7 +15384,7 @@
                 <w:vertAlign w:val="baseline"/>
                 <w:lang w:eastAsia="zh-CN"/>
               </w:rPr>
-              <w:t>0.4</w:t>
+              <w:t>0.39</w:t>
             </w:r>
           </w:p>
         </w:tc>
@@ -15617,7 +15617,7 @@
                 <w:vertAlign w:val="baseline"/>
                 <w:lang w:eastAsia="zh-CN"/>
               </w:rPr>
-              <w:t>0.4</w:t>
+              <w:t>0.40</w:t>
             </w:r>
           </w:p>
         </w:tc>
@@ -15850,7 +15850,7 @@
                 <w:vertAlign w:val="baseline"/>
                 <w:lang w:eastAsia="zh-CN"/>
               </w:rPr>
-              <w:t>0.4</w:t>
+              <w:t>0.38</w:t>
             </w:r>
           </w:p>
         </w:tc>
@@ -16083,7 +16083,7 @@
                 <w:vertAlign w:val="baseline"/>
                 <w:lang w:eastAsia="zh-CN"/>
               </w:rPr>
-              <w:t>0.5</w:t>
+              <w:t>0.48</w:t>
             </w:r>
           </w:p>
         </w:tc>
@@ -29206,7 +29206,7 @@
                 <w:vertAlign w:val="baseline"/>
                 <w:lang w:eastAsia="zh-CN"/>
               </w:rPr>
-              <w:t>0.5</w:t>
+              <w:t>0.50</w:t>
             </w:r>
           </w:p>
         </w:tc>
@@ -29439,7 +29439,7 @@
                 <w:vertAlign w:val="baseline"/>
                 <w:lang w:eastAsia="zh-CN"/>
               </w:rPr>
-              <w:t>0.4</w:t>
+              <w:t>0.41</w:t>
             </w:r>
           </w:p>
         </w:tc>
@@ -29672,7 +29672,7 @@
                 <w:vertAlign w:val="baseline"/>
                 <w:lang w:eastAsia="zh-CN"/>
               </w:rPr>
-              <w:t>0.4</w:t>
+              <w:t>0.43</w:t>
             </w:r>
           </w:p>
         </w:tc>
@@ -29905,7 +29905,7 @@
                 <w:vertAlign w:val="baseline"/>
                 <w:lang w:eastAsia="zh-CN"/>
               </w:rPr>
-              <w:t>0.3</w:t>
+              <w:t>0.26</w:t>
             </w:r>
           </w:p>
         </w:tc>
@@ -30138,7 +30138,7 @@
                 <w:vertAlign w:val="baseline"/>
                 <w:lang w:eastAsia="zh-CN"/>
               </w:rPr>
-              <w:t>0.4</w:t>
+              <w:t>0.38</w:t>
             </w:r>
           </w:p>
         </w:tc>
@@ -30371,7 +30371,7 @@
                 <w:vertAlign w:val="baseline"/>
                 <w:lang w:eastAsia="zh-CN"/>
               </w:rPr>
-              <w:t>0.4</w:t>
+              <w:t>0.37</w:t>
             </w:r>
           </w:p>
         </w:tc>
@@ -30604,7 +30604,7 @@
                 <w:vertAlign w:val="baseline"/>
                 <w:lang w:eastAsia="zh-CN"/>
               </w:rPr>
-              <w:t>0.1</w:t>
+              <w:t>0.12</w:t>
             </w:r>
           </w:p>
         </w:tc>
@@ -30837,7 +30837,7 @@
                 <w:vertAlign w:val="baseline"/>
                 <w:lang w:eastAsia="zh-CN"/>
               </w:rPr>
-              <w:t>0.3</w:t>
+              <w:t>0.32</w:t>
             </w:r>
           </w:p>
         </w:tc>
@@ -31070,7 +31070,7 @@
                 <w:vertAlign w:val="baseline"/>
                 <w:lang w:eastAsia="zh-CN"/>
               </w:rPr>
-              <w:t>0.4</w:t>
+              <w:t>0.43</w:t>
             </w:r>
           </w:p>
         </w:tc>
@@ -31303,7 +31303,7 @@
                 <w:vertAlign w:val="baseline"/>
                 <w:lang w:eastAsia="zh-CN"/>
               </w:rPr>
-              <w:t>0.1</w:t>
+              <w:t>0.07</w:t>
             </w:r>
           </w:p>
         </w:tc>
@@ -31536,7 +31536,7 @@
                 <w:vertAlign w:val="baseline"/>
                 <w:lang w:eastAsia="zh-CN"/>
               </w:rPr>
-              <w:t>0.4</w:t>
+              <w:t>0.35</w:t>
             </w:r>
           </w:p>
         </w:tc>
@@ -31769,7 +31769,7 @@
                 <w:vertAlign w:val="baseline"/>
                 <w:lang w:eastAsia="zh-CN"/>
               </w:rPr>
-              <w:t>0.5</w:t>
+              <w:t>0.53</w:t>
             </w:r>
           </w:p>
         </w:tc>
@@ -32002,7 +32002,7 @@
                 <w:vertAlign w:val="baseline"/>
                 <w:lang w:eastAsia="zh-CN"/>
               </w:rPr>
-              <w:t>0.6</w:t>
+              <w:t>0.60</w:t>
             </w:r>
           </w:p>
         </w:tc>
@@ -32235,7 +32235,7 @@
                 <w:vertAlign w:val="baseline"/>
                 <w:lang w:eastAsia="zh-CN"/>
               </w:rPr>
-              <w:t>0.7</w:t>
+              <w:t>0.65</w:t>
             </w:r>
           </w:p>
         </w:tc>

</xml_diff>